<commit_message>
Updated meeting notes after Friday's meeting
</commit_message>
<xml_diff>
--- a/docs/Meeting Notes.docx
+++ b/docs/Meeting Notes.docx
@@ -524,6 +524,71 @@
         </w:rPr>
         <w:t>etc. Added more documentation to the code including the authors of each file. Completed the external documents and each member filled out the peer review for every other member. Added finishing touches to the Kanban board.</w:t>
       </w:r>
+    </w:p>
+    <w:p>
+      <w:pPr>
+        <w:rPr>
+          <w:lang w:val="en-US"/>
+        </w:rPr>
+      </w:pPr>
+    </w:p>
+    <w:p>
+      <w:pPr>
+        <w:pStyle w:val="Heading2"/>
+        <w:rPr>
+          <w:lang w:val="en-US"/>
+        </w:rPr>
+      </w:pPr>
+      <w:r>
+        <w:rPr>
+          <w:lang w:val="en-US"/>
+        </w:rPr>
+        <w:t>Friday 1 March</w:t>
+      </w:r>
+    </w:p>
+    <w:p>
+      <w:pPr>
+        <w:rPr>
+          <w:i/>
+          <w:lang w:val="en-US"/>
+        </w:rPr>
+      </w:pPr>
+      <w:r>
+        <w:rPr>
+          <w:i/>
+          <w:lang w:val="en-US"/>
+        </w:rPr>
+        <w:t>2h</w:t>
+      </w:r>
+    </w:p>
+    <w:p>
+      <w:pPr>
+        <w:rPr>
+          <w:lang w:val="en-US"/>
+        </w:rPr>
+      </w:pPr>
+      <w:r>
+        <w:rPr>
+          <w:lang w:val="en-US"/>
+        </w:rPr>
+        <w:t xml:space="preserve">Created and discussed ideas for where we want the project to be by the end of the second sprint, including implementing a badge system to further add to the competitive nature of the game, overhaul the group system to have public and private groups with a secure join system, and adding forms to the upload page to specify whether a journey is to campus, from campus or within campus. We noted down these ideas in the Kanban board and then began to flesh out their specification further in the Pages document. Then we came up with the new or updated URLs we will need. </w:t>
+      </w:r>
+      <w:proofErr w:type="gramStart"/>
+      <w:r>
+        <w:rPr>
+          <w:lang w:val="en-US"/>
+        </w:rPr>
+        <w:t>Finally</w:t>
+      </w:r>
+      <w:proofErr w:type="gramEnd"/>
+      <w:r>
+        <w:rPr>
+          <w:lang w:val="en-US"/>
+        </w:rPr>
+        <w:t xml:space="preserve"> we discussed what we want to speak about in the project presentation next Monday.</w:t>
+      </w:r>
+      <w:bookmarkStart w:id="0" w:name="_GoBack"/>
+      <w:bookmarkEnd w:id="0"/>
     </w:p>
     <w:sectPr>
       <w:headerReference w:type="even" r:id="rId6"/>
@@ -584,13 +649,8 @@
       <w:jc w:val="center"/>
     </w:pPr>
     <w:r>
-      <w:t xml:space="preserve">Author: Eleanor </w:t>
+      <w:t>Author: Eleanor Forrest</w:t>
     </w:r>
-    <w:r>
-      <w:t>Forrest</w:t>
-    </w:r>
-    <w:bookmarkStart w:id="0" w:name="_GoBack"/>
-    <w:bookmarkEnd w:id="0"/>
     <w:r>
       <w:tab/>
     </w:r>
@@ -624,7 +684,7 @@
           <w:rPr>
             <w:noProof/>
           </w:rPr>
-          <w:t>1</w:t>
+          <w:t>2</w:t>
         </w:r>
         <w:r>
           <w:rPr>
@@ -1255,510 +1315,6 @@
 </w:styles>
 </file>
 
-<file path=word/glossary/document.xml><?xml version="1.0" encoding="utf-8"?>
-<w:glossaryDocument xmlns:wpc="http://schemas.microsoft.com/office/word/2010/wordprocessingCanvas" xmlns:cx="http://schemas.microsoft.com/office/drawing/2014/chartex" xmlns:mc="http://schemas.openxmlformats.org/markup-compatibility/2006" xmlns:o="urn:schemas-microsoft-com:office:office" xmlns:r="http://schemas.openxmlformats.org/officeDocument/2006/relationships" xmlns:m="http://schemas.openxmlformats.org/officeDocument/2006/math" xmlns:v="urn:schemas-microsoft-com:vml" xmlns:wp14="http://schemas.microsoft.com/office/word/2010/wordprocessingDrawing" xmlns:wp="http://schemas.openxmlformats.org/drawingml/2006/wordprocessingDrawing" xmlns:w10="urn:schemas-microsoft-com:office:word" xmlns:w="http://schemas.openxmlformats.org/wordprocessingml/2006/main" xmlns:w14="http://schemas.microsoft.com/office/word/2010/wordml" xmlns:w15="http://schemas.microsoft.com/office/word/2012/wordml" xmlns:w16se="http://schemas.microsoft.com/office/word/2015/wordml/symex" xmlns:wpg="http://schemas.microsoft.com/office/word/2010/wordprocessingGroup" xmlns:wpi="http://schemas.microsoft.com/office/word/2010/wordprocessingInk" xmlns:wne="http://schemas.microsoft.com/office/word/2006/wordml" xmlns:wps="http://schemas.microsoft.com/office/word/2010/wordprocessingShape" mc:Ignorable="w14 w15 w16se wp14"/>
-</file>
-
-<file path=word/glossary/fontTable.xml><?xml version="1.0" encoding="utf-8"?>
-<w:fonts xmlns:mc="http://schemas.openxmlformats.org/markup-compatibility/2006" xmlns:r="http://schemas.openxmlformats.org/officeDocument/2006/relationships" xmlns:w="http://schemas.openxmlformats.org/wordprocessingml/2006/main" xmlns:w14="http://schemas.microsoft.com/office/word/2010/wordml" xmlns:w15="http://schemas.microsoft.com/office/word/2012/wordml" xmlns:w16se="http://schemas.microsoft.com/office/word/2015/wordml/symex" mc:Ignorable="w14 w15 w16se">
-  <w:font w:name="Calibri">
-    <w:panose1 w:val="020F0502020204030204"/>
-    <w:charset w:val="00"/>
-    <w:family w:val="swiss"/>
-    <w:pitch w:val="variable"/>
-    <w:sig w:usb0="E4002EFF" w:usb1="C200247B" w:usb2="00000009" w:usb3="00000000" w:csb0="000001FF" w:csb1="00000000"/>
-  </w:font>
-  <w:font w:name="Times New Roman">
-    <w:panose1 w:val="02020603050405020304"/>
-    <w:charset w:val="00"/>
-    <w:family w:val="roman"/>
-    <w:pitch w:val="variable"/>
-    <w:sig w:usb0="E0002EFF" w:usb1="C000785B" w:usb2="00000009" w:usb3="00000000" w:csb0="000001FF" w:csb1="00000000"/>
-  </w:font>
-  <w:font w:name="Calibri Light">
-    <w:panose1 w:val="020F0302020204030204"/>
-    <w:charset w:val="00"/>
-    <w:family w:val="swiss"/>
-    <w:pitch w:val="variable"/>
-    <w:sig w:usb0="E4002EFF" w:usb1="C200247B" w:usb2="00000009" w:usb3="00000000" w:csb0="000001FF" w:csb1="00000000"/>
-  </w:font>
-</w:fonts>
-</file>
-
-<file path=word/glossary/settings.xml><?xml version="1.0" encoding="utf-8"?>
-<w:settings xmlns:mc="http://schemas.openxmlformats.org/markup-compatibility/2006" xmlns:o="urn:schemas-microsoft-com:office:office" xmlns:r="http://schemas.openxmlformats.org/officeDocument/2006/relationships" xmlns:m="http://schemas.openxmlformats.org/officeDocument/2006/math" xmlns:v="urn:schemas-microsoft-com:vml" xmlns:w10="urn:schemas-microsoft-com:office:word" xmlns:w="http://schemas.openxmlformats.org/wordprocessingml/2006/main" xmlns:w14="http://schemas.microsoft.com/office/word/2010/wordml" xmlns:w15="http://schemas.microsoft.com/office/word/2012/wordml" xmlns:w16se="http://schemas.microsoft.com/office/word/2015/wordml/symex" xmlns:sl="http://schemas.openxmlformats.org/schemaLibrary/2006/main" mc:Ignorable="w14 w15 w16se">
-  <w:view w:val="normal"/>
-  <w:defaultTabStop w:val="720"/>
-  <w:characterSpacingControl w:val="doNotCompress"/>
-  <w:compat>
-    <w:useFELayout/>
-    <w:compatSetting w:name="compatibilityMode" w:uri="http://schemas.microsoft.com/office/word" w:val="15"/>
-    <w:compatSetting w:name="overrideTableStyleFontSizeAndJustification" w:uri="http://schemas.microsoft.com/office/word" w:val="1"/>
-    <w:compatSetting w:name="enableOpenTypeFeatures" w:uri="http://schemas.microsoft.com/office/word" w:val="1"/>
-    <w:compatSetting w:name="doNotFlipMirrorIndents" w:uri="http://schemas.microsoft.com/office/word" w:val="1"/>
-    <w:compatSetting w:name="differentiateMultirowTableHeaders" w:uri="http://schemas.microsoft.com/office/word" w:val="1"/>
-  </w:compat>
-  <w:rsids>
-    <w:rsidRoot w:val="00F93382"/>
-    <w:rsid w:val="0059241D"/>
-    <w:rsid w:val="00F93382"/>
-  </w:rsids>
-  <m:mathPr>
-    <m:mathFont m:val="Cambria Math"/>
-    <m:brkBin m:val="before"/>
-    <m:brkBinSub m:val="--"/>
-    <m:smallFrac m:val="0"/>
-    <m:dispDef/>
-    <m:lMargin m:val="0"/>
-    <m:rMargin m:val="0"/>
-    <m:defJc m:val="centerGroup"/>
-    <m:wrapIndent m:val="1440"/>
-    <m:intLim m:val="subSup"/>
-    <m:naryLim m:val="undOvr"/>
-  </m:mathPr>
-  <w:themeFontLang w:val="en-GB"/>
-  <w:clrSchemeMapping w:bg1="light1" w:t1="dark1" w:bg2="light2" w:t2="dark2" w:accent1="accent1" w:accent2="accent2" w:accent3="accent3" w:accent4="accent4" w:accent5="accent5" w:accent6="accent6" w:hyperlink="hyperlink" w:followedHyperlink="followedHyperlink"/>
-  <w:decimalSymbol w:val="."/>
-  <w:listSeparator w:val=","/>
-  <w15:chartTrackingRefBased/>
-</w:settings>
-</file>
-
-<file path=word/glossary/styles.xml><?xml version="1.0" encoding="utf-8"?>
-<w:styles xmlns:mc="http://schemas.openxmlformats.org/markup-compatibility/2006" xmlns:r="http://schemas.openxmlformats.org/officeDocument/2006/relationships" xmlns:w="http://schemas.openxmlformats.org/wordprocessingml/2006/main" xmlns:w14="http://schemas.microsoft.com/office/word/2010/wordml" xmlns:w15="http://schemas.microsoft.com/office/word/2012/wordml" xmlns:w16se="http://schemas.microsoft.com/office/word/2015/wordml/symex" mc:Ignorable="w14 w15 w16se">
-  <w:docDefaults>
-    <w:rPrDefault>
-      <w:rPr>
-        <w:rFonts w:asciiTheme="minorHAnsi" w:eastAsiaTheme="minorEastAsia" w:hAnsiTheme="minorHAnsi" w:cstheme="minorBidi"/>
-        <w:sz w:val="22"/>
-        <w:szCs w:val="22"/>
-        <w:lang w:val="en-GB" w:eastAsia="en-GB" w:bidi="ar-SA"/>
-      </w:rPr>
-    </w:rPrDefault>
-    <w:pPrDefault>
-      <w:pPr>
-        <w:spacing w:after="160" w:line="259" w:lineRule="auto"/>
-      </w:pPr>
-    </w:pPrDefault>
-  </w:docDefaults>
-  <w:latentStyles w:defLockedState="0" w:defUIPriority="99" w:defSemiHidden="0" w:defUnhideWhenUsed="0" w:defQFormat="0" w:count="371">
-    <w:lsdException w:name="Normal" w:uiPriority="0" w:qFormat="1"/>
-    <w:lsdException w:name="heading 1" w:uiPriority="9" w:qFormat="1"/>
-    <w:lsdException w:name="heading 2" w:semiHidden="1" w:uiPriority="9" w:unhideWhenUsed="1" w:qFormat="1"/>
-    <w:lsdException w:name="heading 3" w:semiHidden="1" w:uiPriority="9" w:unhideWhenUsed="1" w:qFormat="1"/>
-    <w:lsdException w:name="heading 4" w:semiHidden="1" w:uiPriority="9" w:unhideWhenUsed="1" w:qFormat="1"/>
-    <w:lsdException w:name="heading 5" w:semiHidden="1" w:uiPriority="9" w:unhideWhenUsed="1" w:qFormat="1"/>
-    <w:lsdException w:name="heading 6" w:semiHidden="1" w:uiPriority="9" w:unhideWhenUsed="1" w:qFormat="1"/>
-    <w:lsdException w:name="heading 7" w:semiHidden="1" w:uiPriority="9" w:unhideWhenUsed="1" w:qFormat="1"/>
-    <w:lsdException w:name="heading 8" w:semiHidden="1" w:uiPriority="9" w:unhideWhenUsed="1" w:qFormat="1"/>
-    <w:lsdException w:name="heading 9" w:semiHidden="1" w:uiPriority="9" w:unhideWhenUsed="1" w:qFormat="1"/>
-    <w:lsdException w:name="index 1" w:semiHidden="1" w:unhideWhenUsed="1"/>
-    <w:lsdException w:name="index 2" w:semiHidden="1" w:unhideWhenUsed="1"/>
-    <w:lsdException w:name="index 3" w:semiHidden="1" w:unhideWhenUsed="1"/>
-    <w:lsdException w:name="index 4" w:semiHidden="1" w:unhideWhenUsed="1"/>
-    <w:lsdException w:name="index 5" w:semiHidden="1" w:unhideWhenUsed="1"/>
-    <w:lsdException w:name="index 6" w:semiHidden="1" w:unhideWhenUsed="1"/>
-    <w:lsdException w:name="index 7" w:semiHidden="1" w:unhideWhenUsed="1"/>
-    <w:lsdException w:name="index 8" w:semiHidden="1" w:unhideWhenUsed="1"/>
-    <w:lsdException w:name="index 9" w:semiHidden="1" w:unhideWhenUsed="1"/>
-    <w:lsdException w:name="toc 1" w:semiHidden="1" w:uiPriority="39" w:unhideWhenUsed="1"/>
-    <w:lsdException w:name="toc 2" w:semiHidden="1" w:uiPriority="39" w:unhideWhenUsed="1"/>
-    <w:lsdException w:name="toc 3" w:semiHidden="1" w:uiPriority="39" w:unhideWhenUsed="1"/>
-    <w:lsdException w:name="toc 4" w:semiHidden="1" w:uiPriority="39" w:unhideWhenUsed="1"/>
-    <w:lsdException w:name="toc 5" w:semiHidden="1" w:uiPriority="39" w:unhideWhenUsed="1"/>
-    <w:lsdException w:name="toc 6" w:semiHidden="1" w:uiPriority="39" w:unhideWhenUsed="1"/>
-    <w:lsdException w:name="toc 7" w:semiHidden="1" w:uiPriority="39" w:unhideWhenUsed="1"/>
-    <w:lsdException w:name="toc 8" w:semiHidden="1" w:uiPriority="39" w:unhideWhenUsed="1"/>
-    <w:lsdException w:name="toc 9" w:semiHidden="1" w:uiPriority="39" w:unhideWhenUsed="1"/>
-    <w:lsdException w:name="Normal Indent" w:semiHidden="1" w:unhideWhenUsed="1"/>
-    <w:lsdException w:name="footnote text" w:semiHidden="1" w:unhideWhenUsed="1"/>
-    <w:lsdException w:name="annotation text" w:semiHidden="1" w:unhideWhenUsed="1"/>
-    <w:lsdException w:name="header" w:semiHidden="1" w:unhideWhenUsed="1"/>
-    <w:lsdException w:name="footer" w:semiHidden="1" w:unhideWhenUsed="1"/>
-    <w:lsdException w:name="index heading" w:semiHidden="1" w:unhideWhenUsed="1"/>
-    <w:lsdException w:name="caption" w:semiHidden="1" w:uiPriority="35" w:unhideWhenUsed="1" w:qFormat="1"/>
-    <w:lsdException w:name="table of figures" w:semiHidden="1" w:unhideWhenUsed="1"/>
-    <w:lsdException w:name="envelope address" w:semiHidden="1" w:unhideWhenUsed="1"/>
-    <w:lsdException w:name="envelope return" w:semiHidden="1" w:unhideWhenUsed="1"/>
-    <w:lsdException w:name="footnote reference" w:semiHidden="1" w:unhideWhenUsed="1"/>
-    <w:lsdException w:name="annotation reference" w:semiHidden="1" w:unhideWhenUsed="1"/>
-    <w:lsdException w:name="line number" w:semiHidden="1" w:unhideWhenUsed="1"/>
-    <w:lsdException w:name="page number" w:semiHidden="1" w:unhideWhenUsed="1"/>
-    <w:lsdException w:name="endnote reference" w:semiHidden="1" w:unhideWhenUsed="1"/>
-    <w:lsdException w:name="endnote text" w:semiHidden="1" w:unhideWhenUsed="1"/>
-    <w:lsdException w:name="table of authorities" w:semiHidden="1" w:unhideWhenUsed="1"/>
-    <w:lsdException w:name="macro" w:semiHidden="1" w:unhideWhenUsed="1"/>
-    <w:lsdException w:name="toa heading" w:semiHidden="1" w:unhideWhenUsed="1"/>
-    <w:lsdException w:name="List" w:semiHidden="1" w:unhideWhenUsed="1"/>
-    <w:lsdException w:name="List Bullet" w:semiHidden="1" w:unhideWhenUsed="1"/>
-    <w:lsdException w:name="List Number" w:semiHidden="1" w:unhideWhenUsed="1"/>
-    <w:lsdException w:name="List 2" w:semiHidden="1" w:unhideWhenUsed="1"/>
-    <w:lsdException w:name="List 3" w:semiHidden="1" w:unhideWhenUsed="1"/>
-    <w:lsdException w:name="List 4" w:semiHidden="1" w:unhideWhenUsed="1"/>
-    <w:lsdException w:name="List 5" w:semiHidden="1" w:unhideWhenUsed="1"/>
-    <w:lsdException w:name="List Bullet 2" w:semiHidden="1" w:unhideWhenUsed="1"/>
-    <w:lsdException w:name="List Bullet 3" w:semiHidden="1" w:unhideWhenUsed="1"/>
-    <w:lsdException w:name="List Bullet 4" w:semiHidden="1" w:unhideWhenUsed="1"/>
-    <w:lsdException w:name="List Bullet 5" w:semiHidden="1" w:unhideWhenUsed="1"/>
-    <w:lsdException w:name="List Number 2" w:semiHidden="1" w:unhideWhenUsed="1"/>
-    <w:lsdException w:name="List Number 3" w:semiHidden="1" w:unhideWhenUsed="1"/>
-    <w:lsdException w:name="List Number 4" w:semiHidden="1" w:unhideWhenUsed="1"/>
-    <w:lsdException w:name="List Number 5" w:semiHidden="1" w:unhideWhenUsed="1"/>
-    <w:lsdException w:name="Title" w:uiPriority="10" w:qFormat="1"/>
-    <w:lsdException w:name="Closing" w:semiHidden="1" w:unhideWhenUsed="1"/>
-    <w:lsdException w:name="Signature" w:semiHidden="1" w:unhideWhenUsed="1"/>
-    <w:lsdException w:name="Default Paragraph Font" w:semiHidden="1" w:uiPriority="1" w:unhideWhenUsed="1"/>
-    <w:lsdException w:name="Body Text" w:semiHidden="1" w:unhideWhenUsed="1"/>
-    <w:lsdException w:name="Body Text Indent" w:semiHidden="1" w:unhideWhenUsed="1"/>
-    <w:lsdException w:name="List Continue" w:semiHidden="1" w:unhideWhenUsed="1"/>
-    <w:lsdException w:name="List Continue 2" w:semiHidden="1" w:unhideWhenUsed="1"/>
-    <w:lsdException w:name="List Continue 3" w:semiHidden="1" w:unhideWhenUsed="1"/>
-    <w:lsdException w:name="List Continue 4" w:semiHidden="1" w:unhideWhenUsed="1"/>
-    <w:lsdException w:name="List Continue 5" w:semiHidden="1" w:unhideWhenUsed="1"/>
-    <w:lsdException w:name="Message Header" w:semiHidden="1" w:unhideWhenUsed="1"/>
-    <w:lsdException w:name="Subtitle" w:uiPriority="11" w:qFormat="1"/>
-    <w:lsdException w:name="Salutation" w:semiHidden="1" w:unhideWhenUsed="1"/>
-    <w:lsdException w:name="Date" w:semiHidden="1" w:unhideWhenUsed="1"/>
-    <w:lsdException w:name="Body Text First Indent" w:semiHidden="1" w:unhideWhenUsed="1"/>
-    <w:lsdException w:name="Body Text First Indent 2" w:semiHidden="1" w:unhideWhenUsed="1"/>
-    <w:lsdException w:name="Note Heading" w:semiHidden="1" w:unhideWhenUsed="1"/>
-    <w:lsdException w:name="Body Text 2" w:semiHidden="1" w:unhideWhenUsed="1"/>
-    <w:lsdException w:name="Body Text 3" w:semiHidden="1" w:unhideWhenUsed="1"/>
-    <w:lsdException w:name="Body Text Indent 2" w:semiHidden="1" w:unhideWhenUsed="1"/>
-    <w:lsdException w:name="Body Text Indent 3" w:semiHidden="1" w:unhideWhenUsed="1"/>
-    <w:lsdException w:name="Block Text" w:semiHidden="1" w:unhideWhenUsed="1"/>
-    <w:lsdException w:name="Hyperlink" w:semiHidden="1" w:unhideWhenUsed="1"/>
-    <w:lsdException w:name="FollowedHyperlink" w:semiHidden="1" w:unhideWhenUsed="1"/>
-    <w:lsdException w:name="Strong" w:uiPriority="22" w:qFormat="1"/>
-    <w:lsdException w:name="Emphasis" w:uiPriority="20" w:qFormat="1"/>
-    <w:lsdException w:name="Document Map" w:semiHidden="1" w:unhideWhenUsed="1"/>
-    <w:lsdException w:name="Plain Text" w:semiHidden="1" w:unhideWhenUsed="1"/>
-    <w:lsdException w:name="E-mail Signature" w:semiHidden="1" w:unhideWhenUsed="1"/>
-    <w:lsdException w:name="HTML Top of Form" w:semiHidden="1" w:unhideWhenUsed="1"/>
-    <w:lsdException w:name="HTML Bottom of Form" w:semiHidden="1" w:unhideWhenUsed="1"/>
-    <w:lsdException w:name="Normal (Web)" w:semiHidden="1" w:unhideWhenUsed="1"/>
-    <w:lsdException w:name="HTML Acronym" w:semiHidden="1" w:unhideWhenUsed="1"/>
-    <w:lsdException w:name="HTML Address" w:semiHidden="1" w:unhideWhenUsed="1"/>
-    <w:lsdException w:name="HTML Cite" w:semiHidden="1" w:unhideWhenUsed="1"/>
-    <w:lsdException w:name="HTML Code" w:semiHidden="1" w:unhideWhenUsed="1"/>
-    <w:lsdException w:name="HTML Definition" w:semiHidden="1" w:unhideWhenUsed="1"/>
-    <w:lsdException w:name="HTML Keyboard" w:semiHidden="1" w:unhideWhenUsed="1"/>
-    <w:lsdException w:name="HTML Preformatted" w:semiHidden="1" w:unhideWhenUsed="1"/>
-    <w:lsdException w:name="HTML Sample" w:semiHidden="1" w:unhideWhenUsed="1"/>
-    <w:lsdException w:name="HTML Typewriter" w:semiHidden="1" w:unhideWhenUsed="1"/>
-    <w:lsdException w:name="HTML Variable" w:semiHidden="1" w:unhideWhenUsed="1"/>
-    <w:lsdException w:name="Normal Table" w:semiHidden="1" w:unhideWhenUsed="1"/>
-    <w:lsdException w:name="annotation subject" w:semiHidden="1" w:unhideWhenUsed="1"/>
-    <w:lsdException w:name="No List" w:semiHidden="1" w:unhideWhenUsed="1"/>
-    <w:lsdException w:name="Outline List 1" w:semiHidden="1" w:unhideWhenUsed="1"/>
-    <w:lsdException w:name="Outline List 2" w:semiHidden="1" w:unhideWhenUsed="1"/>
-    <w:lsdException w:name="Outline List 3" w:semiHidden="1" w:unhideWhenUsed="1"/>
-    <w:lsdException w:name="Table Simple 1" w:semiHidden="1" w:unhideWhenUsed="1"/>
-    <w:lsdException w:name="Table Simple 2" w:semiHidden="1" w:unhideWhenUsed="1"/>
-    <w:lsdException w:name="Table Simple 3" w:semiHidden="1" w:unhideWhenUsed="1"/>
-    <w:lsdException w:name="Table Classic 1" w:semiHidden="1" w:unhideWhenUsed="1"/>
-    <w:lsdException w:name="Table Classic 2" w:semiHidden="1" w:unhideWhenUsed="1"/>
-    <w:lsdException w:name="Table Classic 3" w:semiHidden="1" w:unhideWhenUsed="1"/>
-    <w:lsdException w:name="Table Classic 4" w:semiHidden="1" w:unhideWhenUsed="1"/>
-    <w:lsdException w:name="Table Colorful 1" w:semiHidden="1" w:unhideWhenUsed="1"/>
-    <w:lsdException w:name="Table Colorful 2" w:semiHidden="1" w:unhideWhenUsed="1"/>
-    <w:lsdException w:name="Table Colorful 3" w:semiHidden="1" w:unhideWhenUsed="1"/>
-    <w:lsdException w:name="Table Columns 1" w:semiHidden="1" w:unhideWhenUsed="1"/>
-    <w:lsdException w:name="Table Columns 2" w:semiHidden="1" w:unhideWhenUsed="1"/>
-    <w:lsdException w:name="Table Columns 3" w:semiHidden="1" w:unhideWhenUsed="1"/>
-    <w:lsdException w:name="Table Columns 4" w:semiHidden="1" w:unhideWhenUsed="1"/>
-    <w:lsdException w:name="Table Columns 5" w:semiHidden="1" w:unhideWhenUsed="1"/>
-    <w:lsdException w:name="Table Grid 1" w:semiHidden="1" w:unhideWhenUsed="1"/>
-    <w:lsdException w:name="Table Grid 2" w:semiHidden="1" w:unhideWhenUsed="1"/>
-    <w:lsdException w:name="Table Grid 3" w:semiHidden="1" w:unhideWhenUsed="1"/>
-    <w:lsdException w:name="Table Grid 4" w:semiHidden="1" w:unhideWhenUsed="1"/>
-    <w:lsdException w:name="Table Grid 5" w:semiHidden="1" w:unhideWhenUsed="1"/>
-    <w:lsdException w:name="Table Grid 6" w:semiHidden="1" w:unhideWhenUsed="1"/>
-    <w:lsdException w:name="Table Grid 7" w:semiHidden="1" w:unhideWhenUsed="1"/>
-    <w:lsdException w:name="Table Grid 8" w:semiHidden="1" w:unhideWhenUsed="1"/>
-    <w:lsdException w:name="Table List 1" w:semiHidden="1" w:unhideWhenUsed="1"/>
-    <w:lsdException w:name="Table List 2" w:semiHidden="1" w:unhideWhenUsed="1"/>
-    <w:lsdException w:name="Table List 3" w:semiHidden="1" w:unhideWhenUsed="1"/>
-    <w:lsdException w:name="Table List 4" w:semiHidden="1" w:unhideWhenUsed="1"/>
-    <w:lsdException w:name="Table List 5" w:semiHidden="1" w:unhideWhenUsed="1"/>
-    <w:lsdException w:name="Table List 6" w:semiHidden="1" w:unhideWhenUsed="1"/>
-    <w:lsdException w:name="Table List 7" w:semiHidden="1" w:unhideWhenUsed="1"/>
-    <w:lsdException w:name="Table List 8" w:semiHidden="1" w:unhideWhenUsed="1"/>
-    <w:lsdException w:name="Table 3D effects 1" w:semiHidden="1" w:unhideWhenUsed="1"/>
-    <w:lsdException w:name="Table 3D effects 2" w:semiHidden="1" w:unhideWhenUsed="1"/>
-    <w:lsdException w:name="Table 3D effects 3" w:semiHidden="1" w:unhideWhenUsed="1"/>
-    <w:lsdException w:name="Table Contemporary" w:semiHidden="1" w:unhideWhenUsed="1"/>
-    <w:lsdException w:name="Table Elegant" w:semiHidden="1" w:unhideWhenUsed="1"/>
-    <w:lsdException w:name="Table Professional" w:semiHidden="1" w:unhideWhenUsed="1"/>
-    <w:lsdException w:name="Table Subtle 1" w:semiHidden="1" w:unhideWhenUsed="1"/>
-    <w:lsdException w:name="Table Subtle 2" w:semiHidden="1" w:unhideWhenUsed="1"/>
-    <w:lsdException w:name="Table Web 1" w:semiHidden="1" w:unhideWhenUsed="1"/>
-    <w:lsdException w:name="Table Web 2" w:semiHidden="1" w:unhideWhenUsed="1"/>
-    <w:lsdException w:name="Table Web 3" w:semiHidden="1" w:unhideWhenUsed="1"/>
-    <w:lsdException w:name="Balloon Text" w:semiHidden="1" w:unhideWhenUsed="1"/>
-    <w:lsdException w:name="Table Grid" w:uiPriority="39"/>
-    <w:lsdException w:name="Table Theme" w:semiHidden="1" w:unhideWhenUsed="1"/>
-    <w:lsdException w:name="Placeholder Text" w:semiHidden="1"/>
-    <w:lsdException w:name="No Spacing" w:uiPriority="1" w:qFormat="1"/>
-    <w:lsdException w:name="Light Shading" w:uiPriority="60"/>
-    <w:lsdException w:name="Light List" w:uiPriority="61"/>
-    <w:lsdException w:name="Light Grid" w:uiPriority="62"/>
-    <w:lsdException w:name="Medium Shading 1" w:uiPriority="63"/>
-    <w:lsdException w:name="Medium Shading 2" w:uiPriority="64"/>
-    <w:lsdException w:name="Medium List 1" w:uiPriority="65"/>
-    <w:lsdException w:name="Medium List 2" w:uiPriority="66"/>
-    <w:lsdException w:name="Medium Grid 1" w:uiPriority="67"/>
-    <w:lsdException w:name="Medium Grid 2" w:uiPriority="68"/>
-    <w:lsdException w:name="Medium Grid 3" w:uiPriority="69"/>
-    <w:lsdException w:name="Dark List" w:uiPriority="70"/>
-    <w:lsdException w:name="Colorful Shading" w:uiPriority="71"/>
-    <w:lsdException w:name="Colorful List" w:uiPriority="72"/>
-    <w:lsdException w:name="Colorful Grid" w:uiPriority="73"/>
-    <w:lsdException w:name="Light Shading Accent 1" w:uiPriority="60"/>
-    <w:lsdException w:name="Light List Accent 1" w:uiPriority="61"/>
-    <w:lsdException w:name="Light Grid Accent 1" w:uiPriority="62"/>
-    <w:lsdException w:name="Medium Shading 1 Accent 1" w:uiPriority="63"/>
-    <w:lsdException w:name="Medium Shading 2 Accent 1" w:uiPriority="64"/>
-    <w:lsdException w:name="Medium List 1 Accent 1" w:uiPriority="65"/>
-    <w:lsdException w:name="Revision" w:semiHidden="1"/>
-    <w:lsdException w:name="List Paragraph" w:uiPriority="34" w:qFormat="1"/>
-    <w:lsdException w:name="Quote" w:uiPriority="29" w:qFormat="1"/>
-    <w:lsdException w:name="Intense Quote" w:uiPriority="30" w:qFormat="1"/>
-    <w:lsdException w:name="Medium List 2 Accent 1" w:uiPriority="66"/>
-    <w:lsdException w:name="Medium Grid 1 Accent 1" w:uiPriority="67"/>
-    <w:lsdException w:name="Medium Grid 2 Accent 1" w:uiPriority="68"/>
-    <w:lsdException w:name="Medium Grid 3 Accent 1" w:uiPriority="69"/>
-    <w:lsdException w:name="Dark List Accent 1" w:uiPriority="70"/>
-    <w:lsdException w:name="Colorful Shading Accent 1" w:uiPriority="71"/>
-    <w:lsdException w:name="Colorful List Accent 1" w:uiPriority="72"/>
-    <w:lsdException w:name="Colorful Grid Accent 1" w:uiPriority="73"/>
-    <w:lsdException w:name="Light Shading Accent 2" w:uiPriority="60"/>
-    <w:lsdException w:name="Light List Accent 2" w:uiPriority="61"/>
-    <w:lsdException w:name="Light Grid Accent 2" w:uiPriority="62"/>
-    <w:lsdException w:name="Medium Shading 1 Accent 2" w:uiPriority="63"/>
-    <w:lsdException w:name="Medium Shading 2 Accent 2" w:uiPriority="64"/>
-    <w:lsdException w:name="Medium List 1 Accent 2" w:uiPriority="65"/>
-    <w:lsdException w:name="Medium List 2 Accent 2" w:uiPriority="66"/>
-    <w:lsdException w:name="Medium Grid 1 Accent 2" w:uiPriority="67"/>
-    <w:lsdException w:name="Medium Grid 2 Accent 2" w:uiPriority="68"/>
-    <w:lsdException w:name="Medium Grid 3 Accent 2" w:uiPriority="69"/>
-    <w:lsdException w:name="Dark List Accent 2" w:uiPriority="70"/>
-    <w:lsdException w:name="Colorful Shading Accent 2" w:uiPriority="71"/>
-    <w:lsdException w:name="Colorful List Accent 2" w:uiPriority="72"/>
-    <w:lsdException w:name="Colorful Grid Accent 2" w:uiPriority="73"/>
-    <w:lsdException w:name="Light Shading Accent 3" w:uiPriority="60"/>
-    <w:lsdException w:name="Light List Accent 3" w:uiPriority="61"/>
-    <w:lsdException w:name="Light Grid Accent 3" w:uiPriority="62"/>
-    <w:lsdException w:name="Medium Shading 1 Accent 3" w:uiPriority="63"/>
-    <w:lsdException w:name="Medium Shading 2 Accent 3" w:uiPriority="64"/>
-    <w:lsdException w:name="Medium List 1 Accent 3" w:uiPriority="65"/>
-    <w:lsdException w:name="Medium List 2 Accent 3" w:uiPriority="66"/>
-    <w:lsdException w:name="Medium Grid 1 Accent 3" w:uiPriority="67"/>
-    <w:lsdException w:name="Medium Grid 2 Accent 3" w:uiPriority="68"/>
-    <w:lsdException w:name="Medium Grid 3 Accent 3" w:uiPriority="69"/>
-    <w:lsdException w:name="Dark List Accent 3" w:uiPriority="70"/>
-    <w:lsdException w:name="Colorful Shading Accent 3" w:uiPriority="71"/>
-    <w:lsdException w:name="Colorful List Accent 3" w:uiPriority="72"/>
-    <w:lsdException w:name="Colorful Grid Accent 3" w:uiPriority="73"/>
-    <w:lsdException w:name="Light Shading Accent 4" w:uiPriority="60"/>
-    <w:lsdException w:name="Light List Accent 4" w:uiPriority="61"/>
-    <w:lsdException w:name="Light Grid Accent 4" w:uiPriority="62"/>
-    <w:lsdException w:name="Medium Shading 1 Accent 4" w:uiPriority="63"/>
-    <w:lsdException w:name="Medium Shading 2 Accent 4" w:uiPriority="64"/>
-    <w:lsdException w:name="Medium List 1 Accent 4" w:uiPriority="65"/>
-    <w:lsdException w:name="Medium List 2 Accent 4" w:uiPriority="66"/>
-    <w:lsdException w:name="Medium Grid 1 Accent 4" w:uiPriority="67"/>
-    <w:lsdException w:name="Medium Grid 2 Accent 4" w:uiPriority="68"/>
-    <w:lsdException w:name="Medium Grid 3 Accent 4" w:uiPriority="69"/>
-    <w:lsdException w:name="Dark List Accent 4" w:uiPriority="70"/>
-    <w:lsdException w:name="Colorful Shading Accent 4" w:uiPriority="71"/>
-    <w:lsdException w:name="Colorful List Accent 4" w:uiPriority="72"/>
-    <w:lsdException w:name="Colorful Grid Accent 4" w:uiPriority="73"/>
-    <w:lsdException w:name="Light Shading Accent 5" w:uiPriority="60"/>
-    <w:lsdException w:name="Light List Accent 5" w:uiPriority="61"/>
-    <w:lsdException w:name="Light Grid Accent 5" w:uiPriority="62"/>
-    <w:lsdException w:name="Medium Shading 1 Accent 5" w:uiPriority="63"/>
-    <w:lsdException w:name="Medium Shading 2 Accent 5" w:uiPriority="64"/>
-    <w:lsdException w:name="Medium List 1 Accent 5" w:uiPriority="65"/>
-    <w:lsdException w:name="Medium List 2 Accent 5" w:uiPriority="66"/>
-    <w:lsdException w:name="Medium Grid 1 Accent 5" w:uiPriority="67"/>
-    <w:lsdException w:name="Medium Grid 2 Accent 5" w:uiPriority="68"/>
-    <w:lsdException w:name="Medium Grid 3 Accent 5" w:uiPriority="69"/>
-    <w:lsdException w:name="Dark List Accent 5" w:uiPriority="70"/>
-    <w:lsdException w:name="Colorful Shading Accent 5" w:uiPriority="71"/>
-    <w:lsdException w:name="Colorful List Accent 5" w:uiPriority="72"/>
-    <w:lsdException w:name="Colorful Grid Accent 5" w:uiPriority="73"/>
-    <w:lsdException w:name="Light Shading Accent 6" w:uiPriority="60"/>
-    <w:lsdException w:name="Light List Accent 6" w:uiPriority="61"/>
-    <w:lsdException w:name="Light Grid Accent 6" w:uiPriority="62"/>
-    <w:lsdException w:name="Medium Shading 1 Accent 6" w:uiPriority="63"/>
-    <w:lsdException w:name="Medium Shading 2 Accent 6" w:uiPriority="64"/>
-    <w:lsdException w:name="Medium List 1 Accent 6" w:uiPriority="65"/>
-    <w:lsdException w:name="Medium List 2 Accent 6" w:uiPriority="66"/>
-    <w:lsdException w:name="Medium Grid 1 Accent 6" w:uiPriority="67"/>
-    <w:lsdException w:name="Medium Grid 2 Accent 6" w:uiPriority="68"/>
-    <w:lsdException w:name="Medium Grid 3 Accent 6" w:uiPriority="69"/>
-    <w:lsdException w:name="Dark List Accent 6" w:uiPriority="70"/>
-    <w:lsdException w:name="Colorful Shading Accent 6" w:uiPriority="71"/>
-    <w:lsdException w:name="Colorful List Accent 6" w:uiPriority="72"/>
-    <w:lsdException w:name="Colorful Grid Accent 6" w:uiPriority="73"/>
-    <w:lsdException w:name="Subtle Emphasis" w:uiPriority="19" w:qFormat="1"/>
-    <w:lsdException w:name="Intense Emphasis" w:uiPriority="21" w:qFormat="1"/>
-    <w:lsdException w:name="Subtle Reference" w:uiPriority="31" w:qFormat="1"/>
-    <w:lsdException w:name="Intense Reference" w:uiPriority="32" w:qFormat="1"/>
-    <w:lsdException w:name="Book Title" w:uiPriority="33" w:qFormat="1"/>
-    <w:lsdException w:name="Bibliography" w:semiHidden="1" w:uiPriority="37" w:unhideWhenUsed="1"/>
-    <w:lsdException w:name="TOC Heading" w:semiHidden="1" w:uiPriority="39" w:unhideWhenUsed="1" w:qFormat="1"/>
-    <w:lsdException w:name="Plain Table 1" w:uiPriority="41"/>
-    <w:lsdException w:name="Plain Table 2" w:uiPriority="42"/>
-    <w:lsdException w:name="Plain Table 3" w:uiPriority="43"/>
-    <w:lsdException w:name="Plain Table 4" w:uiPriority="44"/>
-    <w:lsdException w:name="Plain Table 5" w:uiPriority="45"/>
-    <w:lsdException w:name="Grid Table Light" w:uiPriority="40"/>
-    <w:lsdException w:name="Grid Table 1 Light" w:uiPriority="46"/>
-    <w:lsdException w:name="Grid Table 2" w:uiPriority="47"/>
-    <w:lsdException w:name="Grid Table 3" w:uiPriority="48"/>
-    <w:lsdException w:name="Grid Table 4" w:uiPriority="49"/>
-    <w:lsdException w:name="Grid Table 5 Dark" w:uiPriority="50"/>
-    <w:lsdException w:name="Grid Table 6 Colorful" w:uiPriority="51"/>
-    <w:lsdException w:name="Grid Table 7 Colorful" w:uiPriority="52"/>
-    <w:lsdException w:name="Grid Table 1 Light Accent 1" w:uiPriority="46"/>
-    <w:lsdException w:name="Grid Table 2 Accent 1" w:uiPriority="47"/>
-    <w:lsdException w:name="Grid Table 3 Accent 1" w:uiPriority="48"/>
-    <w:lsdException w:name="Grid Table 4 Accent 1" w:uiPriority="49"/>
-    <w:lsdException w:name="Grid Table 5 Dark Accent 1" w:uiPriority="50"/>
-    <w:lsdException w:name="Grid Table 6 Colorful Accent 1" w:uiPriority="51"/>
-    <w:lsdException w:name="Grid Table 7 Colorful Accent 1" w:uiPriority="52"/>
-    <w:lsdException w:name="Grid Table 1 Light Accent 2" w:uiPriority="46"/>
-    <w:lsdException w:name="Grid Table 2 Accent 2" w:uiPriority="47"/>
-    <w:lsdException w:name="Grid Table 3 Accent 2" w:uiPriority="48"/>
-    <w:lsdException w:name="Grid Table 4 Accent 2" w:uiPriority="49"/>
-    <w:lsdException w:name="Grid Table 5 Dark Accent 2" w:uiPriority="50"/>
-    <w:lsdException w:name="Grid Table 6 Colorful Accent 2" w:uiPriority="51"/>
-    <w:lsdException w:name="Grid Table 7 Colorful Accent 2" w:uiPriority="52"/>
-    <w:lsdException w:name="Grid Table 1 Light Accent 3" w:uiPriority="46"/>
-    <w:lsdException w:name="Grid Table 2 Accent 3" w:uiPriority="47"/>
-    <w:lsdException w:name="Grid Table 3 Accent 3" w:uiPriority="48"/>
-    <w:lsdException w:name="Grid Table 4 Accent 3" w:uiPriority="49"/>
-    <w:lsdException w:name="Grid Table 5 Dark Accent 3" w:uiPriority="50"/>
-    <w:lsdException w:name="Grid Table 6 Colorful Accent 3" w:uiPriority="51"/>
-    <w:lsdException w:name="Grid Table 7 Colorful Accent 3" w:uiPriority="52"/>
-    <w:lsdException w:name="Grid Table 1 Light Accent 4" w:uiPriority="46"/>
-    <w:lsdException w:name="Grid Table 2 Accent 4" w:uiPriority="47"/>
-    <w:lsdException w:name="Grid Table 3 Accent 4" w:uiPriority="48"/>
-    <w:lsdException w:name="Grid Table 4 Accent 4" w:uiPriority="49"/>
-    <w:lsdException w:name="Grid Table 5 Dark Accent 4" w:uiPriority="50"/>
-    <w:lsdException w:name="Grid Table 6 Colorful Accent 4" w:uiPriority="51"/>
-    <w:lsdException w:name="Grid Table 7 Colorful Accent 4" w:uiPriority="52"/>
-    <w:lsdException w:name="Grid Table 1 Light Accent 5" w:uiPriority="46"/>
-    <w:lsdException w:name="Grid Table 2 Accent 5" w:uiPriority="47"/>
-    <w:lsdException w:name="Grid Table 3 Accent 5" w:uiPriority="48"/>
-    <w:lsdException w:name="Grid Table 4 Accent 5" w:uiPriority="49"/>
-    <w:lsdException w:name="Grid Table 5 Dark Accent 5" w:uiPriority="50"/>
-    <w:lsdException w:name="Grid Table 6 Colorful Accent 5" w:uiPriority="51"/>
-    <w:lsdException w:name="Grid Table 7 Colorful Accent 5" w:uiPriority="52"/>
-    <w:lsdException w:name="Grid Table 1 Light Accent 6" w:uiPriority="46"/>
-    <w:lsdException w:name="Grid Table 2 Accent 6" w:uiPriority="47"/>
-    <w:lsdException w:name="Grid Table 3 Accent 6" w:uiPriority="48"/>
-    <w:lsdException w:name="Grid Table 4 Accent 6" w:uiPriority="49"/>
-    <w:lsdException w:name="Grid Table 5 Dark Accent 6" w:uiPriority="50"/>
-    <w:lsdException w:name="Grid Table 6 Colorful Accent 6" w:uiPriority="51"/>
-    <w:lsdException w:name="Grid Table 7 Colorful Accent 6" w:uiPriority="52"/>
-    <w:lsdException w:name="List Table 1 Light" w:uiPriority="46"/>
-    <w:lsdException w:name="List Table 2" w:uiPriority="47"/>
-    <w:lsdException w:name="List Table 3" w:uiPriority="48"/>
-    <w:lsdException w:name="List Table 4" w:uiPriority="49"/>
-    <w:lsdException w:name="List Table 5 Dark" w:uiPriority="50"/>
-    <w:lsdException w:name="List Table 6 Colorful" w:uiPriority="51"/>
-    <w:lsdException w:name="List Table 7 Colorful" w:uiPriority="52"/>
-    <w:lsdException w:name="List Table 1 Light Accent 1" w:uiPriority="46"/>
-    <w:lsdException w:name="List Table 2 Accent 1" w:uiPriority="47"/>
-    <w:lsdException w:name="List Table 3 Accent 1" w:uiPriority="48"/>
-    <w:lsdException w:name="List Table 4 Accent 1" w:uiPriority="49"/>
-    <w:lsdException w:name="List Table 5 Dark Accent 1" w:uiPriority="50"/>
-    <w:lsdException w:name="List Table 6 Colorful Accent 1" w:uiPriority="51"/>
-    <w:lsdException w:name="List Table 7 Colorful Accent 1" w:uiPriority="52"/>
-    <w:lsdException w:name="List Table 1 Light Accent 2" w:uiPriority="46"/>
-    <w:lsdException w:name="List Table 2 Accent 2" w:uiPriority="47"/>
-    <w:lsdException w:name="List Table 3 Accent 2" w:uiPriority="48"/>
-    <w:lsdException w:name="List Table 4 Accent 2" w:uiPriority="49"/>
-    <w:lsdException w:name="List Table 5 Dark Accent 2" w:uiPriority="50"/>
-    <w:lsdException w:name="List Table 6 Colorful Accent 2" w:uiPriority="51"/>
-    <w:lsdException w:name="List Table 7 Colorful Accent 2" w:uiPriority="52"/>
-    <w:lsdException w:name="List Table 1 Light Accent 3" w:uiPriority="46"/>
-    <w:lsdException w:name="List Table 2 Accent 3" w:uiPriority="47"/>
-    <w:lsdException w:name="List Table 3 Accent 3" w:uiPriority="48"/>
-    <w:lsdException w:name="List Table 4 Accent 3" w:uiPriority="49"/>
-    <w:lsdException w:name="List Table 5 Dark Accent 3" w:uiPriority="50"/>
-    <w:lsdException w:name="List Table 6 Colorful Accent 3" w:uiPriority="51"/>
-    <w:lsdException w:name="List Table 7 Colorful Accent 3" w:uiPriority="52"/>
-    <w:lsdException w:name="List Table 1 Light Accent 4" w:uiPriority="46"/>
-    <w:lsdException w:name="List Table 2 Accent 4" w:uiPriority="47"/>
-    <w:lsdException w:name="List Table 3 Accent 4" w:uiPriority="48"/>
-    <w:lsdException w:name="List Table 4 Accent 4" w:uiPriority="49"/>
-    <w:lsdException w:name="List Table 5 Dark Accent 4" w:uiPriority="50"/>
-    <w:lsdException w:name="List Table 6 Colorful Accent 4" w:uiPriority="51"/>
-    <w:lsdException w:name="List Table 7 Colorful Accent 4" w:uiPriority="52"/>
-    <w:lsdException w:name="List Table 1 Light Accent 5" w:uiPriority="46"/>
-    <w:lsdException w:name="List Table 2 Accent 5" w:uiPriority="47"/>
-    <w:lsdException w:name="List Table 3 Accent 5" w:uiPriority="48"/>
-    <w:lsdException w:name="List Table 4 Accent 5" w:uiPriority="49"/>
-    <w:lsdException w:name="List Table 5 Dark Accent 5" w:uiPriority="50"/>
-    <w:lsdException w:name="List Table 6 Colorful Accent 5" w:uiPriority="51"/>
-    <w:lsdException w:name="List Table 7 Colorful Accent 5" w:uiPriority="52"/>
-    <w:lsdException w:name="List Table 1 Light Accent 6" w:uiPriority="46"/>
-    <w:lsdException w:name="List Table 2 Accent 6" w:uiPriority="47"/>
-    <w:lsdException w:name="List Table 3 Accent 6" w:uiPriority="48"/>
-    <w:lsdException w:name="List Table 4 Accent 6" w:uiPriority="49"/>
-    <w:lsdException w:name="List Table 5 Dark Accent 6" w:uiPriority="50"/>
-    <w:lsdException w:name="List Table 6 Colorful Accent 6" w:uiPriority="51"/>
-    <w:lsdException w:name="List Table 7 Colorful Accent 6" w:uiPriority="52"/>
-  </w:latentStyles>
-  <w:style w:type="paragraph" w:default="1" w:styleId="Normal">
-    <w:name w:val="Normal"/>
-    <w:qFormat/>
-  </w:style>
-  <w:style w:type="character" w:default="1" w:styleId="DefaultParagraphFont">
-    <w:name w:val="Default Paragraph Font"/>
-    <w:uiPriority w:val="1"/>
-    <w:semiHidden/>
-    <w:unhideWhenUsed/>
-  </w:style>
-  <w:style w:type="table" w:default="1" w:styleId="TableNormal">
-    <w:name w:val="Normal Table"/>
-    <w:uiPriority w:val="99"/>
-    <w:semiHidden/>
-    <w:unhideWhenUsed/>
-    <w:tblPr>
-      <w:tblInd w:w="0" w:type="dxa"/>
-      <w:tblCellMar>
-        <w:top w:w="0" w:type="dxa"/>
-        <w:left w:w="108" w:type="dxa"/>
-        <w:bottom w:w="0" w:type="dxa"/>
-        <w:right w:w="108" w:type="dxa"/>
-      </w:tblCellMar>
-    </w:tblPr>
-  </w:style>
-  <w:style w:type="numbering" w:default="1" w:styleId="NoList">
-    <w:name w:val="No List"/>
-    <w:uiPriority w:val="99"/>
-    <w:semiHidden/>
-    <w:unhideWhenUsed/>
-  </w:style>
-  <w:style w:type="paragraph" w:customStyle="1" w:styleId="E49CBE0224654CCFAEB34D3CBB5F103B">
-    <w:name w:val="E49CBE0224654CCFAEB34D3CBB5F103B"/>
-    <w:rsid w:val="00F93382"/>
-  </w:style>
-</w:styles>
-</file>
-
-<file path=word/glossary/webSettings.xml><?xml version="1.0" encoding="utf-8"?>
-<w:webSettings xmlns:mc="http://schemas.openxmlformats.org/markup-compatibility/2006" xmlns:r="http://schemas.openxmlformats.org/officeDocument/2006/relationships" xmlns:w="http://schemas.openxmlformats.org/wordprocessingml/2006/main" xmlns:w14="http://schemas.microsoft.com/office/word/2010/wordml" xmlns:w15="http://schemas.microsoft.com/office/word/2012/wordml" xmlns:w16se="http://schemas.microsoft.com/office/word/2015/wordml/symex" mc:Ignorable="w14 w15 w16se">
-  <w:optimizeForBrowser/>
-  <w:allowPNG/>
-</w:webSettings>
-</file>
-
 <file path=word/theme/theme1.xml><?xml version="1.0" encoding="utf-8"?>
 <a:theme xmlns:a="http://schemas.openxmlformats.org/drawingml/2006/main" name="Office Theme">
   <a:themeElements>

</xml_diff>

<commit_message>
added meeting notes 4 march
</commit_message>
<xml_diff>
--- a/docs/Meeting Notes.docx
+++ b/docs/Meeting Notes.docx
@@ -586,6 +586,49 @@
           <w:lang w:val="en-US"/>
         </w:rPr>
         <w:t xml:space="preserve"> we discussed what we want to speak about in the project presentation next Monday.</w:t>
+      </w:r>
+    </w:p>
+    <w:p>
+      <w:pPr>
+        <w:pStyle w:val="Heading2"/>
+        <w:rPr>
+          <w:lang w:val="en-US"/>
+        </w:rPr>
+      </w:pPr>
+      <w:r>
+        <w:rPr>
+          <w:lang w:val="en-US"/>
+        </w:rPr>
+        <w:lastRenderedPageBreak/>
+        <w:t>Monday 4 March</w:t>
+      </w:r>
+    </w:p>
+    <w:p>
+      <w:pPr>
+        <w:rPr>
+          <w:i/>
+          <w:lang w:val="en-US"/>
+        </w:rPr>
+      </w:pPr>
+      <w:r>
+        <w:rPr>
+          <w:i/>
+          <w:lang w:val="en-US"/>
+        </w:rPr>
+        <w:t>10m</w:t>
+      </w:r>
+    </w:p>
+    <w:p>
+      <w:pPr>
+        <w:rPr>
+          <w:lang w:val="en-US"/>
+        </w:rPr>
+      </w:pPr>
+      <w:r>
+        <w:rPr>
+          <w:lang w:val="en-US"/>
+        </w:rPr>
+        <w:t>Presented our project to the module coordinators, showcasing a PowerPoint summary of our ideas and inspirations, discussing the Minimum Viable Product we have produced in the first sprint and the ideas we will take forward into the second sprint, before demonstrating the website in a live walkthrough and explaining each page and feature in more depth. We were given some feedback to take on board and are awaiting to hear more.</w:t>
       </w:r>
       <w:bookmarkStart w:id="0" w:name="_GoBack"/>
       <w:bookmarkEnd w:id="0"/>
@@ -684,7 +727,7 @@
           <w:rPr>
             <w:noProof/>
           </w:rPr>
-          <w:t>2</w:t>
+          <w:t>3</w:t>
         </w:r>
         <w:r>
           <w:rPr>

</xml_diff>

<commit_message>
added meeting notes 8/3/24
</commit_message>
<xml_diff>
--- a/docs/Meeting Notes.docx
+++ b/docs/Meeting Notes.docx
@@ -73,6 +73,13 @@
         </w:rPr>
         <w:t>1h30</w:t>
       </w:r>
+      <w:r>
+        <w:rPr>
+          <w:i/>
+          <w:lang w:val="en-US"/>
+        </w:rPr>
+        <w:t>m</w:t>
+      </w:r>
     </w:p>
     <w:p>
       <w:pPr>
@@ -272,6 +279,13 @@
           <w:lang w:val="en-US"/>
         </w:rPr>
         <w:t>1h30</w:t>
+      </w:r>
+      <w:r>
+        <w:rPr>
+          <w:i/>
+          <w:lang w:val="en-US"/>
+        </w:rPr>
+        <w:t>m</w:t>
       </w:r>
     </w:p>
     <w:p>
@@ -629,6 +643,49 @@
           <w:lang w:val="en-US"/>
         </w:rPr>
         <w:t>Presented our project to the module coordinators, showcasing a PowerPoint summary of our ideas and inspirations, discussing the Minimum Viable Product we have produced in the first sprint and the ideas we will take forward into the second sprint, before demonstrating the website in a live walkthrough and explaining each page and feature in more depth. We were given some feedback to take on board and are awaiting to hear more.</w:t>
+      </w:r>
+    </w:p>
+    <w:p/>
+    <w:p>
+      <w:pPr>
+        <w:pStyle w:val="Heading2"/>
+        <w:rPr>
+          <w:lang w:val="en-US"/>
+        </w:rPr>
+      </w:pPr>
+      <w:r>
+        <w:rPr>
+          <w:lang w:val="en-US"/>
+        </w:rPr>
+        <w:t>Friday 8 March</w:t>
+      </w:r>
+    </w:p>
+    <w:p>
+      <w:pPr>
+        <w:rPr>
+          <w:i/>
+          <w:lang w:val="en-US"/>
+        </w:rPr>
+      </w:pPr>
+      <w:r>
+        <w:rPr>
+          <w:i/>
+          <w:lang w:val="en-US"/>
+        </w:rPr>
+        <w:t>1h30m</w:t>
+      </w:r>
+    </w:p>
+    <w:p>
+      <w:pPr>
+        <w:rPr>
+          <w:lang w:val="en-US"/>
+        </w:rPr>
+      </w:pPr>
+      <w:r>
+        <w:rPr>
+          <w:lang w:val="en-US"/>
+        </w:rPr>
+        <w:t>Discussed the feedback we received from the presentation and our ideas to implement GPS tracking to validate a journey’s start and end point, as well as refining the database and upload page in particular, in order to facilitate this and make a more intuitive user experience. Discussed who will take on which cards initially in the next sprint. Demonstrated the visual designs Abi has come up with for the badges.</w:t>
       </w:r>
       <w:bookmarkStart w:id="0" w:name="_GoBack"/>
       <w:bookmarkEnd w:id="0"/>

</xml_diff>

<commit_message>
Added logic to follow other users
</commit_message>
<xml_diff>
--- a/docs/Meeting Notes.docx
+++ b/docs/Meeting Notes.docx
@@ -735,6 +735,83 @@
           <w:lang w:val="en-US"/>
         </w:rPr>
         <w:t>Discussed our feedback with the module coordinator, including Sam and Giulia’s progress on implementing GPS into our journey upload system and how we might cover informing the users on GDPR and data collection in this sprint, as well as working on our time management for during the final presentation.</w:t>
+      </w:r>
+    </w:p>
+    <w:p>
+      <w:pPr>
+        <w:rPr>
+          <w:lang w:val="en-US"/>
+        </w:rPr>
+      </w:pPr>
+    </w:p>
+    <w:p>
+      <w:pPr>
+        <w:pStyle w:val="Heading2"/>
+        <w:rPr>
+          <w:lang w:val="en-US"/>
+        </w:rPr>
+      </w:pPr>
+      <w:r>
+        <w:rPr>
+          <w:lang w:val="en-US"/>
+        </w:rPr>
+        <w:t>Friday 15 March</w:t>
+      </w:r>
+    </w:p>
+    <w:p>
+      <w:pPr>
+        <w:rPr>
+          <w:i/>
+          <w:lang w:val="en-US"/>
+        </w:rPr>
+      </w:pPr>
+      <w:r>
+        <w:rPr>
+          <w:i/>
+          <w:lang w:val="en-US"/>
+        </w:rPr>
+        <w:t>1hr</w:t>
+      </w:r>
+    </w:p>
+    <w:p>
+      <w:pPr>
+        <w:rPr>
+          <w:lang w:val="en-US"/>
+        </w:rPr>
+      </w:pPr>
+      <w:r>
+        <w:rPr>
+          <w:lang w:val="en-US"/>
+        </w:rPr>
+        <w:t>Consolidated everyone’s progress including the deployment of the website to a domain, ‘</w:t>
+      </w:r>
+      <w:proofErr w:type="spellStart"/>
+      <w:r>
+        <w:rPr>
+          <w:lang w:val="en-US"/>
+        </w:rPr>
+        <w:t>carboncommuter.xyz</w:t>
+      </w:r>
+      <w:proofErr w:type="spellEnd"/>
+      <w:r>
+        <w:rPr>
+          <w:lang w:val="en-US"/>
+        </w:rPr>
+        <w:t xml:space="preserve">’ and the technical details of running it in debug versus in production. We discussed logging and how we can implement it, and fixing some issues with regards to the </w:t>
+      </w:r>
+      <w:proofErr w:type="spellStart"/>
+      <w:r>
+        <w:rPr>
+          <w:lang w:val="en-US"/>
+        </w:rPr>
+        <w:t>gitignore</w:t>
+      </w:r>
+      <w:proofErr w:type="spellEnd"/>
+      <w:r>
+        <w:rPr>
+          <w:lang w:val="en-US"/>
+        </w:rPr>
+        <w:t xml:space="preserve"> file not updating properly. Finally, we discussed how we will integrate each other’s changes over the weekend.</w:t>
       </w:r>
       <w:bookmarkStart w:id="0" w:name="_GoBack"/>
       <w:bookmarkEnd w:id="0"/>

</xml_diff>